<commit_message>
Samlet Rapport mere samlet. Operations kontrakter lavet.
</commit_message>
<xml_diff>
--- a/Operations kontrakt.docx
+++ b/Operations kontrakt.docx
@@ -3,33 +3,342 @@
 <w:document xmlns:ve="http://schemas.openxmlformats.org/markup-compatibility/2006" xmlns:o="urn:schemas-microsoft-com:office:office" xmlns:r="http://schemas.openxmlformats.org/officeDocument/2006/relationships" xmlns:m="http://schemas.openxmlformats.org/officeDocument/2006/math" xmlns:v="urn:schemas-microsoft-com:vml" xmlns:wp="http://schemas.openxmlformats.org/drawingml/2006/wordprocessingDrawing" xmlns:w10="urn:schemas-microsoft-com:office:word" xmlns:w="http://schemas.openxmlformats.org/wordprocessingml/2006/main" xmlns:wne="http://schemas.microsoft.com/office/word/2006/wordml">
   <w:body>
     <w:p>
-      <w:r>
-        <w:t>Operations kontrakt</w:t>
-      </w:r>
-    </w:p>
-    <w:p>
-      <w:r>
+      <w:pPr>
+        <w:rPr>
+          <w:lang w:val="en-US"/>
+        </w:rPr>
+      </w:pPr>
+      <w:r>
+        <w:rPr>
+          <w:lang w:val="en-US"/>
+        </w:rPr>
+        <w:t xml:space="preserve">Operations </w:t>
+      </w:r>
+      <w:proofErr w:type="spellStart"/>
+      <w:r>
+        <w:rPr>
+          <w:lang w:val="en-US"/>
+        </w:rPr>
+        <w:t>kontrakt</w:t>
+      </w:r>
+      <w:r>
+        <w:rPr>
+          <w:lang w:val="en-US"/>
+        </w:rPr>
+        <w:t>er</w:t>
+      </w:r>
+      <w:proofErr w:type="spellEnd"/>
+    </w:p>
+    <w:p>
+      <w:pPr>
+        <w:rPr>
+          <w:lang w:val="en-US"/>
+        </w:rPr>
+      </w:pPr>
+      <w:r>
+        <w:rPr>
+          <w:lang w:val="en-US"/>
+        </w:rPr>
         <w:t xml:space="preserve">Operation: </w:t>
       </w:r>
-      <w:r>
-        <w:t>createSale(</w:t>
-      </w:r>
-    </w:p>
-    <w:p>
-      <w:r>
-        <w:t>Cross references: Use case: Sale</w:t>
-      </w:r>
-    </w:p>
-    <w:p>
-      <w:r>
-        <w:t>Prebetingelser: Der er skal til og laves et salg</w:t>
+      <w:proofErr w:type="spellStart"/>
+      <w:proofErr w:type="gramStart"/>
+      <w:r>
+        <w:rPr>
+          <w:lang w:val="en-US"/>
+        </w:rPr>
+        <w:t>createSale</w:t>
+      </w:r>
+      <w:proofErr w:type="spellEnd"/>
+      <w:r>
+        <w:rPr>
+          <w:lang w:val="en-US"/>
+        </w:rPr>
+        <w:t>(</w:t>
+      </w:r>
+      <w:proofErr w:type="spellStart"/>
+      <w:proofErr w:type="gramEnd"/>
+      <w:r>
+        <w:rPr>
+          <w:lang w:val="en-US"/>
+        </w:rPr>
+        <w:t>employeeID</w:t>
+      </w:r>
+      <w:proofErr w:type="spellEnd"/>
+      <w:r>
+        <w:rPr>
+          <w:lang w:val="en-US"/>
+        </w:rPr>
+        <w:t xml:space="preserve">, </w:t>
+      </w:r>
+      <w:proofErr w:type="spellStart"/>
+      <w:r>
+        <w:rPr>
+          <w:lang w:val="en-US"/>
+        </w:rPr>
+        <w:t>itemID</w:t>
+      </w:r>
+      <w:proofErr w:type="spellEnd"/>
+      <w:r>
+        <w:rPr>
+          <w:lang w:val="en-US"/>
+        </w:rPr>
+        <w:t xml:space="preserve">, </w:t>
+      </w:r>
+      <w:proofErr w:type="spellStart"/>
+      <w:r>
+        <w:rPr>
+          <w:lang w:val="en-US"/>
+        </w:rPr>
+        <w:t>saleD</w:t>
+      </w:r>
+      <w:r>
+        <w:rPr>
+          <w:lang w:val="en-US"/>
+        </w:rPr>
+        <w:t>ate</w:t>
+      </w:r>
+      <w:proofErr w:type="spellEnd"/>
+      <w:r>
+        <w:rPr>
+          <w:lang w:val="en-US"/>
+        </w:rPr>
+        <w:t xml:space="preserve">, </w:t>
+      </w:r>
+      <w:proofErr w:type="spellStart"/>
+      <w:r>
+        <w:rPr>
+          <w:lang w:val="en-US"/>
+        </w:rPr>
+        <w:t>itemQuantity</w:t>
+      </w:r>
+      <w:proofErr w:type="spellEnd"/>
+      <w:r>
+        <w:rPr>
+          <w:lang w:val="en-US"/>
+        </w:rPr>
+        <w:t>)</w:t>
+      </w:r>
+    </w:p>
+    <w:p>
+      <w:pPr>
+        <w:rPr>
+          <w:lang w:val="en-US"/>
+        </w:rPr>
+      </w:pPr>
+      <w:proofErr w:type="spellStart"/>
+      <w:r>
+        <w:rPr>
+          <w:lang w:val="en-US"/>
+        </w:rPr>
+        <w:t>Kryds</w:t>
+      </w:r>
+      <w:proofErr w:type="spellEnd"/>
+      <w:r>
+        <w:rPr>
+          <w:lang w:val="en-US"/>
+        </w:rPr>
+        <w:t xml:space="preserve"> reference</w:t>
+      </w:r>
+      <w:r>
+        <w:rPr>
+          <w:lang w:val="en-US"/>
+        </w:rPr>
+        <w:t>: Use case: Sale</w:t>
+      </w:r>
+    </w:p>
+    <w:p>
+      <w:proofErr w:type="spellStart"/>
+      <w:r>
+        <w:t>Prebetingelser</w:t>
+      </w:r>
+      <w:proofErr w:type="spellEnd"/>
+      <w:r>
+        <w:t xml:space="preserve">: </w:t>
+      </w:r>
+      <w:r>
+        <w:t>En kunde med en vare, en oprettet medarbejder, oprettede varer.</w:t>
       </w:r>
     </w:p>
     <w:p>
       <w:r>
         <w:t>Postbetingelser:</w:t>
       </w:r>
-    </w:p>
+      <w:r>
+        <w:t xml:space="preserve"> Et salg bliver gennemført og der bliver fjernet solgte varer fra lager.</w:t>
+      </w:r>
+    </w:p>
+    <w:p/>
+    <w:p>
+      <w:pPr>
+        <w:rPr>
+          <w:lang w:val="en-US"/>
+        </w:rPr>
+      </w:pPr>
+      <w:r>
+        <w:rPr>
+          <w:lang w:val="en-US"/>
+        </w:rPr>
+        <w:t xml:space="preserve">Operation: </w:t>
+      </w:r>
+      <w:proofErr w:type="spellStart"/>
+      <w:proofErr w:type="gramStart"/>
+      <w:r>
+        <w:rPr>
+          <w:lang w:val="en-US"/>
+        </w:rPr>
+        <w:t>createEmployee</w:t>
+      </w:r>
+      <w:proofErr w:type="spellEnd"/>
+      <w:r>
+        <w:rPr>
+          <w:lang w:val="en-US"/>
+        </w:rPr>
+        <w:t>(</w:t>
+      </w:r>
+      <w:proofErr w:type="gramEnd"/>
+      <w:r>
+        <w:rPr>
+          <w:lang w:val="en-US"/>
+        </w:rPr>
+        <w:t>String name, String address, String phone, String password)</w:t>
+      </w:r>
+    </w:p>
+    <w:p>
+      <w:pPr>
+        <w:rPr>
+          <w:lang w:val="en-US"/>
+        </w:rPr>
+      </w:pPr>
+      <w:proofErr w:type="spellStart"/>
+      <w:r>
+        <w:rPr>
+          <w:lang w:val="en-US"/>
+        </w:rPr>
+        <w:t>Kryds</w:t>
+      </w:r>
+      <w:proofErr w:type="spellEnd"/>
+      <w:r>
+        <w:rPr>
+          <w:lang w:val="en-US"/>
+        </w:rPr>
+        <w:t xml:space="preserve"> reference: Use case: Handle Employee CRUD</w:t>
+      </w:r>
+    </w:p>
+    <w:p>
+      <w:proofErr w:type="spellStart"/>
+      <w:r>
+        <w:t>Prebetingelser</w:t>
+      </w:r>
+      <w:proofErr w:type="spellEnd"/>
+      <w:r>
+        <w:t xml:space="preserve">: </w:t>
+      </w:r>
+    </w:p>
+    <w:p>
+      <w:r>
+        <w:t>Postbetingelser:</w:t>
+      </w:r>
+      <w:r>
+        <w:t xml:space="preserve"> </w:t>
+      </w:r>
+      <w:r>
+        <w:t>En medarbejder bliver oprettet.</w:t>
+      </w:r>
+    </w:p>
+    <w:p/>
+    <w:p>
+      <w:pPr>
+        <w:rPr>
+          <w:lang w:val="en-US"/>
+        </w:rPr>
+      </w:pPr>
+      <w:r>
+        <w:rPr>
+          <w:lang w:val="en-US"/>
+        </w:rPr>
+        <w:t xml:space="preserve">Operation: </w:t>
+      </w:r>
+      <w:proofErr w:type="spellStart"/>
+      <w:proofErr w:type="gramStart"/>
+      <w:r>
+        <w:rPr>
+          <w:lang w:val="en-US"/>
+        </w:rPr>
+        <w:t>updateEmployee</w:t>
+      </w:r>
+      <w:proofErr w:type="spellEnd"/>
+      <w:r>
+        <w:rPr>
+          <w:lang w:val="en-US"/>
+        </w:rPr>
+        <w:t>(</w:t>
+      </w:r>
+      <w:proofErr w:type="gramEnd"/>
+      <w:r>
+        <w:rPr>
+          <w:lang w:val="en-US"/>
+        </w:rPr>
+        <w:t>String password, String name, String address, String phone)</w:t>
+      </w:r>
+    </w:p>
+    <w:p>
+      <w:pPr>
+        <w:rPr>
+          <w:lang w:val="en-US"/>
+        </w:rPr>
+      </w:pPr>
+      <w:proofErr w:type="spellStart"/>
+      <w:r>
+        <w:rPr>
+          <w:lang w:val="en-US"/>
+        </w:rPr>
+        <w:t>Kryds</w:t>
+      </w:r>
+      <w:proofErr w:type="spellEnd"/>
+      <w:r>
+        <w:rPr>
+          <w:lang w:val="en-US"/>
+        </w:rPr>
+        <w:t xml:space="preserve"> reference: Use case: </w:t>
+      </w:r>
+      <w:r>
+        <w:rPr>
+          <w:lang w:val="en-US"/>
+        </w:rPr>
+        <w:t>Handle Employee CRUD</w:t>
+      </w:r>
+    </w:p>
+    <w:p>
+      <w:proofErr w:type="spellStart"/>
+      <w:r>
+        <w:t>Prebetingelser</w:t>
+      </w:r>
+      <w:proofErr w:type="spellEnd"/>
+      <w:r>
+        <w:t xml:space="preserve">: </w:t>
+      </w:r>
+      <w:r>
+        <w:t>En medarbejder er oprettet</w:t>
+      </w:r>
+      <w:r>
+        <w:t>.</w:t>
+      </w:r>
+    </w:p>
+    <w:p>
+      <w:r>
+        <w:t>Postbetingelser:</w:t>
+      </w:r>
+      <w:r>
+        <w:t xml:space="preserve"> </w:t>
+      </w:r>
+      <w:r>
+        <w:t>Medarbejderen bliver opdateret med en af sine informationer.</w:t>
+      </w:r>
+    </w:p>
+    <w:p/>
+    <w:p/>
+    <w:p/>
     <w:sectPr>
       <w:pgSz w:w="11906" w:h="16838"/>
       <w:pgMar w:top="1701" w:right="1134" w:bottom="1701" w:left="1134" w:header="708" w:footer="708" w:gutter="0"/>
@@ -201,13 +510,13 @@
     <w:qFormat/>
     <w:rsid w:val="0092304E"/>
   </w:style>
-  <w:style w:type="character" w:default="1" w:styleId="DefaultParagraphFont">
+  <w:style w:type="character" w:default="1" w:styleId="Standardskrifttypeiafsnit">
     <w:name w:val="Default Paragraph Font"/>
     <w:uiPriority w:val="1"/>
     <w:semiHidden/>
     <w:unhideWhenUsed/>
   </w:style>
-  <w:style w:type="table" w:default="1" w:styleId="TableNormal">
+  <w:style w:type="table" w:default="1" w:styleId="Tabel-Normal">
     <w:name w:val="Normal Table"/>
     <w:uiPriority w:val="99"/>
     <w:semiHidden/>
@@ -223,7 +532,7 @@
       </w:tblCellMar>
     </w:tblPr>
   </w:style>
-  <w:style w:type="numbering" w:default="1" w:styleId="NoList">
+  <w:style w:type="numbering" w:default="1" w:styleId="Ingenoversigt">
     <w:name w:val="No List"/>
     <w:uiPriority w:val="99"/>
     <w:semiHidden/>

</xml_diff>